<commit_message>
update .gitignore, upload helyszínek, upload & using útvonalak
</commit_message>
<xml_diff>
--- a/Időrégész.docx
+++ b/Időrégész.docx
@@ -55,7 +55,15 @@
         <w:jc w:val="both"/>
       </w:pPr>
       <w:r>
-        <w:t>Utad során különböző helyszínekre kerülsz, ahonnan szabadon átmehetsz másik helyszínre, a megadott módon. Akár ide-oda is mászkálhatsz, bár ennek meglesz a következménye, ld: technikai leírásnál! Az adott helyszínen megvizsgálhatsz tárgyakat, fel is veheted őket vagy akár használhat</w:t>
+        <w:t xml:space="preserve">Utad során különböző helyszínekre kerülsz, ahonnan szabadon átmehetsz másik helyszínre, a megadott módon. Akár ide-oda is mászkálhatsz, bár ennek meglesz a következménye, </w:t>
+      </w:r>
+      <w:proofErr w:type="spellStart"/>
+      <w:r>
+        <w:t>ld</w:t>
+      </w:r>
+      <w:proofErr w:type="spellEnd"/>
+      <w:r>
+        <w:t>: technikai leírásnál! Az adott helyszínen megvizsgálhatsz tárgyakat, fel is veheted őket vagy akár használhat</w:t>
       </w:r>
       <w:r>
         <w:t>o</w:t>
@@ -306,8 +314,18 @@
           <w:sz w:val="28"/>
           <w:szCs w:val="28"/>
         </w:rPr>
-        <w:t>megy epulet</w:t>
-      </w:r>
+        <w:t xml:space="preserve">megy </w:t>
+      </w:r>
+      <w:proofErr w:type="spellStart"/>
+      <w:r>
+        <w:rPr>
+          <w:rFonts w:ascii="Agency FB" w:hAnsi="Agency FB"/>
+          <w:sz w:val="28"/>
+          <w:szCs w:val="28"/>
+        </w:rPr>
+        <w:t>epulet</w:t>
+      </w:r>
+      <w:proofErr w:type="spellEnd"/>
       <w:r>
         <w:t>, de lehet ékezettel is. Az eredeti program többféle variációt is elfogadott, tényleg, mintha beszélgettünk volna vele.</w:t>
       </w:r>
@@ -375,8 +393,18 @@
           <w:sz w:val="28"/>
           <w:szCs w:val="28"/>
         </w:rPr>
-        <w:t>megy epulet</w:t>
-      </w:r>
+        <w:t xml:space="preserve">megy </w:t>
+      </w:r>
+      <w:proofErr w:type="spellStart"/>
+      <w:r>
+        <w:rPr>
+          <w:rFonts w:ascii="Agency FB" w:hAnsi="Agency FB"/>
+          <w:sz w:val="28"/>
+          <w:szCs w:val="28"/>
+        </w:rPr>
+        <w:t>epulet</w:t>
+      </w:r>
+      <w:proofErr w:type="spellEnd"/>
       <w:r>
         <w:rPr>
           <w:rFonts w:ascii="Agency FB" w:hAnsi="Agency FB"/>
@@ -419,7 +447,23 @@
           <w:i/>
           <w:iCs/>
         </w:rPr>
-        <w:t xml:space="preserve"> szerinti haladás, stb.</w:t>
+        <w:t xml:space="preserve"> szerinti </w:t>
+      </w:r>
+      <w:proofErr w:type="gramStart"/>
+      <w:r>
+        <w:rPr>
+          <w:i/>
+          <w:iCs/>
+        </w:rPr>
+        <w:t>haladás,</w:t>
+      </w:r>
+      <w:proofErr w:type="gramEnd"/>
+      <w:r>
+        <w:rPr>
+          <w:i/>
+          <w:iCs/>
+        </w:rPr>
+        <w:t xml:space="preserve"> stb.</w:t>
       </w:r>
       <w:r>
         <w:rPr>
@@ -617,8 +661,20 @@
           <w:sz w:val="28"/>
           <w:szCs w:val="28"/>
         </w:rPr>
-        <w:t>ha megy epulet</w:t>
-      </w:r>
+        <w:t xml:space="preserve">ha megy </w:t>
+      </w:r>
+      <w:proofErr w:type="spellStart"/>
+      <w:r>
+        <w:rPr>
+          <w:rFonts w:ascii="Agency FB" w:hAnsi="Agency FB"/>
+          <w:i/>
+          <w:iCs/>
+          <w:sz w:val="28"/>
+          <w:szCs w:val="28"/>
+        </w:rPr>
+        <w:t>epulet</w:t>
+      </w:r>
+      <w:proofErr w:type="spellEnd"/>
       <w:r>
         <w:rPr>
           <w:rFonts w:ascii="Agency FB" w:hAnsi="Agency FB"/>
@@ -750,17 +806,73 @@
           <w:sz w:val="28"/>
           <w:szCs w:val="28"/>
         </w:rPr>
-        <w:t>ha megy kut</w:t>
-      </w:r>
-      <w:r>
-        <w:rPr>
-          <w:rFonts w:ascii="Agency FB" w:hAnsi="Agency FB"/>
-          <w:i/>
-          <w:iCs/>
-          <w:sz w:val="28"/>
-          <w:szCs w:val="28"/>
-        </w:rPr>
-        <w:t>, egyébként, ha megy epulet v kastely, akkor 05. leírás</w:t>
+        <w:t xml:space="preserve">ha megy </w:t>
+      </w:r>
+      <w:proofErr w:type="spellStart"/>
+      <w:r>
+        <w:rPr>
+          <w:rFonts w:ascii="Agency FB" w:hAnsi="Agency FB"/>
+          <w:i/>
+          <w:iCs/>
+          <w:sz w:val="28"/>
+          <w:szCs w:val="28"/>
+        </w:rPr>
+        <w:t>kut</w:t>
+      </w:r>
+      <w:proofErr w:type="spellEnd"/>
+      <w:r>
+        <w:rPr>
+          <w:rFonts w:ascii="Agency FB" w:hAnsi="Agency FB"/>
+          <w:i/>
+          <w:iCs/>
+          <w:sz w:val="28"/>
+          <w:szCs w:val="28"/>
+        </w:rPr>
+        <w:t xml:space="preserve">, egyébként, ha megy </w:t>
+      </w:r>
+      <w:proofErr w:type="spellStart"/>
+      <w:r>
+        <w:rPr>
+          <w:rFonts w:ascii="Agency FB" w:hAnsi="Agency FB"/>
+          <w:i/>
+          <w:iCs/>
+          <w:sz w:val="28"/>
+          <w:szCs w:val="28"/>
+        </w:rPr>
+        <w:t>epulet</w:t>
+      </w:r>
+      <w:proofErr w:type="spellEnd"/>
+      <w:r>
+        <w:rPr>
+          <w:rFonts w:ascii="Agency FB" w:hAnsi="Agency FB"/>
+          <w:i/>
+          <w:iCs/>
+          <w:sz w:val="28"/>
+          <w:szCs w:val="28"/>
+        </w:rPr>
+        <w:t xml:space="preserve"> v </w:t>
+      </w:r>
+      <w:proofErr w:type="spellStart"/>
+      <w:r>
+        <w:rPr>
+          <w:rFonts w:ascii="Agency FB" w:hAnsi="Agency FB"/>
+          <w:i/>
+          <w:iCs/>
+          <w:sz w:val="28"/>
+          <w:szCs w:val="28"/>
+        </w:rPr>
+        <w:t>kastely</w:t>
+      </w:r>
+      <w:proofErr w:type="spellEnd"/>
+      <w:r>
+        <w:rPr>
+          <w:rFonts w:ascii="Agency FB" w:hAnsi="Agency FB"/>
+          <w:i/>
+          <w:iCs/>
+          <w:sz w:val="28"/>
+          <w:szCs w:val="28"/>
+        </w:rPr>
+        <w:t>, akkor 05. leírás</w:t>
       </w:r>
       <w:r>
         <w:rPr>
@@ -920,7 +1032,51 @@
           <w:sz w:val="28"/>
           <w:szCs w:val="28"/>
         </w:rPr>
-        <w:t>, egyébként, ha megy epulet v kastely, akkor 05. leírás</w:t>
+        <w:t xml:space="preserve">, egyébként, ha megy </w:t>
+      </w:r>
+      <w:proofErr w:type="spellStart"/>
+      <w:r>
+        <w:rPr>
+          <w:rFonts w:ascii="Agency FB" w:hAnsi="Agency FB"/>
+          <w:i/>
+          <w:iCs/>
+          <w:sz w:val="28"/>
+          <w:szCs w:val="28"/>
+        </w:rPr>
+        <w:t>epulet</w:t>
+      </w:r>
+      <w:proofErr w:type="spellEnd"/>
+      <w:r>
+        <w:rPr>
+          <w:rFonts w:ascii="Agency FB" w:hAnsi="Agency FB"/>
+          <w:i/>
+          <w:iCs/>
+          <w:sz w:val="28"/>
+          <w:szCs w:val="28"/>
+        </w:rPr>
+        <w:t xml:space="preserve"> v </w:t>
+      </w:r>
+      <w:proofErr w:type="spellStart"/>
+      <w:r>
+        <w:rPr>
+          <w:rFonts w:ascii="Agency FB" w:hAnsi="Agency FB"/>
+          <w:i/>
+          <w:iCs/>
+          <w:sz w:val="28"/>
+          <w:szCs w:val="28"/>
+        </w:rPr>
+        <w:t>kastely</w:t>
+      </w:r>
+      <w:proofErr w:type="spellEnd"/>
+      <w:r>
+        <w:rPr>
+          <w:rFonts w:ascii="Agency FB" w:hAnsi="Agency FB"/>
+          <w:i/>
+          <w:iCs/>
+          <w:sz w:val="28"/>
+          <w:szCs w:val="28"/>
+        </w:rPr>
+        <w:t>, akkor 05. leírás</w:t>
       </w:r>
       <w:r>
         <w:rPr>
@@ -996,7 +1152,51 @@
           <w:sz w:val="28"/>
           <w:szCs w:val="28"/>
         </w:rPr>
-        <w:t>ha megy epulet v kastely,</w:t>
+        <w:t xml:space="preserve">ha megy </w:t>
+      </w:r>
+      <w:proofErr w:type="spellStart"/>
+      <w:r>
+        <w:rPr>
+          <w:rFonts w:ascii="Agency FB" w:hAnsi="Agency FB"/>
+          <w:i/>
+          <w:iCs/>
+          <w:sz w:val="28"/>
+          <w:szCs w:val="28"/>
+        </w:rPr>
+        <w:t>epulet</w:t>
+      </w:r>
+      <w:proofErr w:type="spellEnd"/>
+      <w:r>
+        <w:rPr>
+          <w:rFonts w:ascii="Agency FB" w:hAnsi="Agency FB"/>
+          <w:i/>
+          <w:iCs/>
+          <w:sz w:val="28"/>
+          <w:szCs w:val="28"/>
+        </w:rPr>
+        <w:t xml:space="preserve"> v </w:t>
+      </w:r>
+      <w:proofErr w:type="spellStart"/>
+      <w:r>
+        <w:rPr>
+          <w:rFonts w:ascii="Agency FB" w:hAnsi="Agency FB"/>
+          <w:i/>
+          <w:iCs/>
+          <w:sz w:val="28"/>
+          <w:szCs w:val="28"/>
+        </w:rPr>
+        <w:t>kastely</w:t>
+      </w:r>
+      <w:proofErr w:type="spellEnd"/>
+      <w:r>
+        <w:rPr>
+          <w:rFonts w:ascii="Agency FB" w:hAnsi="Agency FB"/>
+          <w:i/>
+          <w:iCs/>
+          <w:sz w:val="28"/>
+          <w:szCs w:val="28"/>
+        </w:rPr>
+        <w:t>,</w:t>
       </w:r>
       <w:r>
         <w:rPr>
@@ -1162,8 +1362,20 @@
           <w:sz w:val="28"/>
           <w:szCs w:val="28"/>
         </w:rPr>
-        <w:t>. leírás, egyébként, ha megy ajto</w:t>
-      </w:r>
+        <w:t xml:space="preserve">. leírás, egyébként, ha megy </w:t>
+      </w:r>
+      <w:proofErr w:type="spellStart"/>
+      <w:r>
+        <w:rPr>
+          <w:rFonts w:ascii="Agency FB" w:hAnsi="Agency FB"/>
+          <w:i/>
+          <w:iCs/>
+          <w:sz w:val="28"/>
+          <w:szCs w:val="28"/>
+        </w:rPr>
+        <w:t>ajto</w:t>
+      </w:r>
+      <w:proofErr w:type="spellEnd"/>
       <w:r>
         <w:rPr>
           <w:rFonts w:ascii="Agency FB" w:hAnsi="Agency FB"/>
@@ -1346,8 +1558,64 @@
           <w:sz w:val="28"/>
           <w:szCs w:val="28"/>
         </w:rPr>
-        <w:t>ha hasznal penz vagy ad penz</w:t>
-      </w:r>
+        <w:t xml:space="preserve">ha </w:t>
+      </w:r>
+      <w:proofErr w:type="spellStart"/>
+      <w:r>
+        <w:rPr>
+          <w:rFonts w:ascii="Agency FB" w:hAnsi="Agency FB"/>
+          <w:i/>
+          <w:iCs/>
+          <w:sz w:val="28"/>
+          <w:szCs w:val="28"/>
+        </w:rPr>
+        <w:t>hasznal</w:t>
+      </w:r>
+      <w:proofErr w:type="spellEnd"/>
+      <w:r>
+        <w:rPr>
+          <w:rFonts w:ascii="Agency FB" w:hAnsi="Agency FB"/>
+          <w:i/>
+          <w:iCs/>
+          <w:sz w:val="28"/>
+          <w:szCs w:val="28"/>
+        </w:rPr>
+        <w:t xml:space="preserve"> </w:t>
+      </w:r>
+      <w:proofErr w:type="spellStart"/>
+      <w:r>
+        <w:rPr>
+          <w:rFonts w:ascii="Agency FB" w:hAnsi="Agency FB"/>
+          <w:i/>
+          <w:iCs/>
+          <w:sz w:val="28"/>
+          <w:szCs w:val="28"/>
+        </w:rPr>
+        <w:t>penz</w:t>
+      </w:r>
+      <w:proofErr w:type="spellEnd"/>
+      <w:r>
+        <w:rPr>
+          <w:rFonts w:ascii="Agency FB" w:hAnsi="Agency FB"/>
+          <w:i/>
+          <w:iCs/>
+          <w:sz w:val="28"/>
+          <w:szCs w:val="28"/>
+        </w:rPr>
+        <w:t xml:space="preserve"> vagy ad </w:t>
+      </w:r>
+      <w:proofErr w:type="spellStart"/>
+      <w:r>
+        <w:rPr>
+          <w:rFonts w:ascii="Agency FB" w:hAnsi="Agency FB"/>
+          <w:i/>
+          <w:iCs/>
+          <w:sz w:val="28"/>
+          <w:szCs w:val="28"/>
+        </w:rPr>
+        <w:t>penz</w:t>
+      </w:r>
+      <w:proofErr w:type="spellEnd"/>
       <w:r>
         <w:rPr>
           <w:rFonts w:ascii="Agency FB" w:hAnsi="Agency FB"/>
@@ -1436,7 +1704,29 @@
           <w:sz w:val="28"/>
           <w:szCs w:val="28"/>
         </w:rPr>
-        <w:t xml:space="preserve"> egyébként, ha megy ajto 1</w:t>
+        <w:t xml:space="preserve"> egyébként, ha megy </w:t>
+      </w:r>
+      <w:proofErr w:type="spellStart"/>
+      <w:r>
+        <w:rPr>
+          <w:rFonts w:ascii="Agency FB" w:hAnsi="Agency FB"/>
+          <w:i/>
+          <w:iCs/>
+          <w:sz w:val="28"/>
+          <w:szCs w:val="28"/>
+        </w:rPr>
+        <w:t>ajto</w:t>
+      </w:r>
+      <w:proofErr w:type="spellEnd"/>
+      <w:r>
+        <w:rPr>
+          <w:rFonts w:ascii="Agency FB" w:hAnsi="Agency FB"/>
+          <w:i/>
+          <w:iCs/>
+          <w:sz w:val="28"/>
+          <w:szCs w:val="28"/>
+        </w:rPr>
+        <w:t xml:space="preserve"> 1</w:t>
       </w:r>
       <w:r>
         <w:rPr>
@@ -1556,7 +1846,29 @@
           <w:sz w:val="28"/>
           <w:szCs w:val="28"/>
         </w:rPr>
-        <w:t xml:space="preserve"> egyébként, ha megy ajto 1</w:t>
+        <w:t xml:space="preserve"> egyébként, ha megy </w:t>
+      </w:r>
+      <w:proofErr w:type="spellStart"/>
+      <w:r>
+        <w:rPr>
+          <w:rFonts w:ascii="Agency FB" w:hAnsi="Agency FB"/>
+          <w:i/>
+          <w:iCs/>
+          <w:sz w:val="28"/>
+          <w:szCs w:val="28"/>
+        </w:rPr>
+        <w:t>ajto</w:t>
+      </w:r>
+      <w:proofErr w:type="spellEnd"/>
+      <w:r>
+        <w:rPr>
+          <w:rFonts w:ascii="Agency FB" w:hAnsi="Agency FB"/>
+          <w:i/>
+          <w:iCs/>
+          <w:sz w:val="28"/>
+          <w:szCs w:val="28"/>
+        </w:rPr>
+        <w:t xml:space="preserve"> 1</w:t>
       </w:r>
       <w:r>
         <w:rPr>
@@ -1629,8 +1941,20 @@
           <w:sz w:val="28"/>
           <w:szCs w:val="28"/>
         </w:rPr>
-        <w:t>ha megy kamra, egyébként, ha megy ajto</w:t>
-      </w:r>
+        <w:t xml:space="preserve">ha megy kamra, egyébként, ha megy </w:t>
+      </w:r>
+      <w:proofErr w:type="spellStart"/>
+      <w:r>
+        <w:rPr>
+          <w:rFonts w:ascii="Agency FB" w:hAnsi="Agency FB"/>
+          <w:i/>
+          <w:iCs/>
+          <w:sz w:val="28"/>
+          <w:szCs w:val="28"/>
+        </w:rPr>
+        <w:t>ajto</w:t>
+      </w:r>
+      <w:proofErr w:type="spellEnd"/>
       <w:r>
         <w:rPr>
           <w:rFonts w:ascii="Agency FB" w:hAnsi="Agency FB"/>
@@ -1659,7 +1983,18 @@
           <w:sz w:val="28"/>
           <w:szCs w:val="28"/>
         </w:rPr>
-        <w:t>. leírás</w:t>
+        <w:t xml:space="preserve">. </w:t>
+      </w:r>
+      <w:proofErr w:type="gramStart"/>
+      <w:r>
+        <w:rPr>
+          <w:rFonts w:ascii="Agency FB" w:hAnsi="Agency FB"/>
+          <w:i/>
+          <w:iCs/>
+          <w:sz w:val="28"/>
+          <w:szCs w:val="28"/>
+        </w:rPr>
+        <w:t>leírás</w:t>
       </w:r>
       <w:r>
         <w:rPr>
@@ -1679,6 +2014,7 @@
         </w:rPr>
         <w:t>)</w:t>
       </w:r>
+      <w:proofErr w:type="gramEnd"/>
       <w:r>
         <w:rPr>
           <w:rFonts w:ascii="Agency FB" w:hAnsi="Agency FB"/>
@@ -1851,17 +2187,61 @@
           <w:sz w:val="28"/>
           <w:szCs w:val="28"/>
         </w:rPr>
-        <w:t xml:space="preserve">egyébként, ha eszik etel 12. leírás, </w:t>
-      </w:r>
-      <w:r>
-        <w:rPr>
-          <w:rFonts w:ascii="Agency FB" w:hAnsi="Agency FB"/>
-          <w:i/>
-          <w:iCs/>
-          <w:sz w:val="28"/>
-          <w:szCs w:val="28"/>
-        </w:rPr>
-        <w:t>egyébként, ha megy ajto 1</w:t>
+        <w:t xml:space="preserve">egyébként, ha eszik </w:t>
+      </w:r>
+      <w:proofErr w:type="spellStart"/>
+      <w:r>
+        <w:rPr>
+          <w:rFonts w:ascii="Agency FB" w:hAnsi="Agency FB"/>
+          <w:i/>
+          <w:iCs/>
+          <w:sz w:val="28"/>
+          <w:szCs w:val="28"/>
+        </w:rPr>
+        <w:t>etel</w:t>
+      </w:r>
+      <w:proofErr w:type="spellEnd"/>
+      <w:r>
+        <w:rPr>
+          <w:rFonts w:ascii="Agency FB" w:hAnsi="Agency FB"/>
+          <w:i/>
+          <w:iCs/>
+          <w:sz w:val="28"/>
+          <w:szCs w:val="28"/>
+        </w:rPr>
+        <w:t xml:space="preserve"> 12. leírás, </w:t>
+      </w:r>
+      <w:r>
+        <w:rPr>
+          <w:rFonts w:ascii="Agency FB" w:hAnsi="Agency FB"/>
+          <w:i/>
+          <w:iCs/>
+          <w:sz w:val="28"/>
+          <w:szCs w:val="28"/>
+        </w:rPr>
+        <w:t xml:space="preserve">egyébként, ha megy </w:t>
+      </w:r>
+      <w:proofErr w:type="spellStart"/>
+      <w:r>
+        <w:rPr>
+          <w:rFonts w:ascii="Agency FB" w:hAnsi="Agency FB"/>
+          <w:i/>
+          <w:iCs/>
+          <w:sz w:val="28"/>
+          <w:szCs w:val="28"/>
+        </w:rPr>
+        <w:t>ajto</w:t>
+      </w:r>
+      <w:proofErr w:type="spellEnd"/>
+      <w:r>
+        <w:rPr>
+          <w:rFonts w:ascii="Agency FB" w:hAnsi="Agency FB"/>
+          <w:i/>
+          <w:iCs/>
+          <w:sz w:val="28"/>
+          <w:szCs w:val="28"/>
+        </w:rPr>
+        <w:t xml:space="preserve"> 1</w:t>
       </w:r>
       <w:r>
         <w:rPr>
@@ -2065,17 +2445,83 @@
           <w:sz w:val="28"/>
           <w:szCs w:val="28"/>
         </w:rPr>
-        <w:t>ha eszik etel, egyébként, ha megy faajto 10. leírás</w:t>
-      </w:r>
-      <w:r>
-        <w:rPr>
-          <w:rFonts w:ascii="Agency FB" w:hAnsi="Agency FB"/>
-          <w:i/>
-          <w:iCs/>
-          <w:sz w:val="28"/>
-          <w:szCs w:val="28"/>
-        </w:rPr>
-        <w:t xml:space="preserve"> egyébként, ha megy ajto 1</w:t>
+        <w:t xml:space="preserve">ha eszik </w:t>
+      </w:r>
+      <w:proofErr w:type="spellStart"/>
+      <w:r>
+        <w:rPr>
+          <w:rFonts w:ascii="Agency FB" w:hAnsi="Agency FB"/>
+          <w:i/>
+          <w:iCs/>
+          <w:sz w:val="28"/>
+          <w:szCs w:val="28"/>
+        </w:rPr>
+        <w:t>etel</w:t>
+      </w:r>
+      <w:proofErr w:type="spellEnd"/>
+      <w:r>
+        <w:rPr>
+          <w:rFonts w:ascii="Agency FB" w:hAnsi="Agency FB"/>
+          <w:i/>
+          <w:iCs/>
+          <w:sz w:val="28"/>
+          <w:szCs w:val="28"/>
+        </w:rPr>
+        <w:t xml:space="preserve">, egyébként, ha megy </w:t>
+      </w:r>
+      <w:proofErr w:type="spellStart"/>
+      <w:r>
+        <w:rPr>
+          <w:rFonts w:ascii="Agency FB" w:hAnsi="Agency FB"/>
+          <w:i/>
+          <w:iCs/>
+          <w:sz w:val="28"/>
+          <w:szCs w:val="28"/>
+        </w:rPr>
+        <w:t>faajto</w:t>
+      </w:r>
+      <w:proofErr w:type="spellEnd"/>
+      <w:r>
+        <w:rPr>
+          <w:rFonts w:ascii="Agency FB" w:hAnsi="Agency FB"/>
+          <w:i/>
+          <w:iCs/>
+          <w:sz w:val="28"/>
+          <w:szCs w:val="28"/>
+        </w:rPr>
+        <w:t xml:space="preserve"> 10. leírás</w:t>
+      </w:r>
+      <w:r>
+        <w:rPr>
+          <w:rFonts w:ascii="Agency FB" w:hAnsi="Agency FB"/>
+          <w:i/>
+          <w:iCs/>
+          <w:sz w:val="28"/>
+          <w:szCs w:val="28"/>
+        </w:rPr>
+        <w:t xml:space="preserve"> egyébként, ha megy </w:t>
+      </w:r>
+      <w:proofErr w:type="spellStart"/>
+      <w:r>
+        <w:rPr>
+          <w:rFonts w:ascii="Agency FB" w:hAnsi="Agency FB"/>
+          <w:i/>
+          <w:iCs/>
+          <w:sz w:val="28"/>
+          <w:szCs w:val="28"/>
+        </w:rPr>
+        <w:t>ajto</w:t>
+      </w:r>
+      <w:proofErr w:type="spellEnd"/>
+      <w:r>
+        <w:rPr>
+          <w:rFonts w:ascii="Agency FB" w:hAnsi="Agency FB"/>
+          <w:i/>
+          <w:iCs/>
+          <w:sz w:val="28"/>
+          <w:szCs w:val="28"/>
+        </w:rPr>
+        <w:t xml:space="preserve"> 1</w:t>
       </w:r>
       <w:r>
         <w:rPr>
@@ -2181,7 +2627,29 @@
           <w:sz w:val="28"/>
           <w:szCs w:val="28"/>
         </w:rPr>
-        <w:t xml:space="preserve"> maxra ker</w:t>
+        <w:t xml:space="preserve"> </w:t>
+      </w:r>
+      <w:proofErr w:type="spellStart"/>
+      <w:r>
+        <w:rPr>
+          <w:rFonts w:ascii="Agency FB" w:hAnsi="Agency FB" w:cs="Calibri"/>
+          <w:i/>
+          <w:iCs/>
+          <w:sz w:val="28"/>
+          <w:szCs w:val="28"/>
+        </w:rPr>
+        <w:t>maxra</w:t>
+      </w:r>
+      <w:proofErr w:type="spellEnd"/>
+      <w:r>
+        <w:rPr>
+          <w:rFonts w:ascii="Agency FB" w:hAnsi="Agency FB" w:cs="Calibri"/>
+          <w:i/>
+          <w:iCs/>
+          <w:sz w:val="28"/>
+          <w:szCs w:val="28"/>
+        </w:rPr>
+        <w:t xml:space="preserve"> ker</w:t>
       </w:r>
       <w:r>
         <w:rPr>
@@ -2245,8 +2713,20 @@
           <w:sz w:val="28"/>
           <w:szCs w:val="28"/>
         </w:rPr>
-        <w:t>ha megy ajto</w:t>
-      </w:r>
+        <w:t xml:space="preserve">ha megy </w:t>
+      </w:r>
+      <w:proofErr w:type="spellStart"/>
+      <w:r>
+        <w:rPr>
+          <w:rFonts w:ascii="Agency FB" w:hAnsi="Agency FB"/>
+          <w:i/>
+          <w:iCs/>
+          <w:sz w:val="28"/>
+          <w:szCs w:val="28"/>
+        </w:rPr>
+        <w:t>ajto</w:t>
+      </w:r>
+      <w:proofErr w:type="spellEnd"/>
       <w:r>
         <w:rPr>
           <w:rFonts w:ascii="Agency FB" w:hAnsi="Agency FB"/>
@@ -2330,8 +2810,42 @@
           <w:sz w:val="28"/>
           <w:szCs w:val="28"/>
         </w:rPr>
-        <w:t>ha hasznal kulcs vagy vizsgal ajto</w:t>
-      </w:r>
+        <w:t xml:space="preserve">ha </w:t>
+      </w:r>
+      <w:proofErr w:type="spellStart"/>
+      <w:r>
+        <w:rPr>
+          <w:rFonts w:ascii="Agency FB" w:hAnsi="Agency FB"/>
+          <w:i/>
+          <w:iCs/>
+          <w:sz w:val="28"/>
+          <w:szCs w:val="28"/>
+        </w:rPr>
+        <w:t>hasznal</w:t>
+      </w:r>
+      <w:proofErr w:type="spellEnd"/>
+      <w:r>
+        <w:rPr>
+          <w:rFonts w:ascii="Agency FB" w:hAnsi="Agency FB"/>
+          <w:i/>
+          <w:iCs/>
+          <w:sz w:val="28"/>
+          <w:szCs w:val="28"/>
+        </w:rPr>
+        <w:t xml:space="preserve"> kulcs vagy </w:t>
+      </w:r>
+      <w:proofErr w:type="spellStart"/>
+      <w:r>
+        <w:rPr>
+          <w:rFonts w:ascii="Agency FB" w:hAnsi="Agency FB"/>
+          <w:i/>
+          <w:iCs/>
+          <w:sz w:val="28"/>
+          <w:szCs w:val="28"/>
+        </w:rPr>
+        <w:t>vizsgal</w:t>
+      </w:r>
+      <w:proofErr w:type="spellEnd"/>
       <w:r>
         <w:rPr>
           <w:rFonts w:ascii="Agency FB" w:hAnsi="Agency FB"/>
@@ -2342,6 +2856,29 @@
         </w:rPr>
         <w:t xml:space="preserve"> </w:t>
       </w:r>
+      <w:proofErr w:type="spellStart"/>
+      <w:proofErr w:type="gramStart"/>
+      <w:r>
+        <w:rPr>
+          <w:rFonts w:ascii="Agency FB" w:hAnsi="Agency FB"/>
+          <w:i/>
+          <w:iCs/>
+          <w:sz w:val="28"/>
+          <w:szCs w:val="28"/>
+        </w:rPr>
+        <w:t>ajto</w:t>
+      </w:r>
+      <w:proofErr w:type="spellEnd"/>
+      <w:r>
+        <w:rPr>
+          <w:rFonts w:ascii="Agency FB" w:hAnsi="Agency FB"/>
+          <w:i/>
+          <w:iCs/>
+          <w:sz w:val="28"/>
+          <w:szCs w:val="28"/>
+        </w:rPr>
+        <w:t xml:space="preserve"> </w:t>
+      </w:r>
       <w:r>
         <w:rPr>
           <w:rFonts w:ascii="Agency FB" w:hAnsi="Agency FB"/>
@@ -2350,6 +2887,7 @@
         </w:rPr>
         <w:t>)</w:t>
       </w:r>
+      <w:proofErr w:type="gramEnd"/>
       <w:r>
         <w:rPr>
           <w:rFonts w:ascii="Agency FB" w:hAnsi="Agency FB"/>
@@ -2379,10 +2917,299 @@
         <w:pStyle w:val="Cmsor2"/>
       </w:pPr>
       <w:r>
+        <w:rPr>
+          <w:noProof/>
+        </w:rPr>
+        <mc:AlternateContent>
+          <mc:Choice Requires="wpi">
+            <w:drawing>
+              <wp:anchor distT="0" distB="0" distL="114300" distR="114300" simplePos="0" relativeHeight="251676672" behindDoc="0" locked="0" layoutInCell="1" allowOverlap="1" wp14:anchorId="5AA59776" wp14:editId="5159350E">
+                <wp:simplePos x="0" y="0"/>
+                <wp:positionH relativeFrom="column">
+                  <wp:posOffset>545465</wp:posOffset>
+                </wp:positionH>
+                <wp:positionV relativeFrom="paragraph">
+                  <wp:posOffset>-128905</wp:posOffset>
+                </wp:positionV>
+                <wp:extent cx="268605" cy="575310"/>
+                <wp:effectExtent l="38100" t="38100" r="17145" b="53340"/>
+                <wp:wrapNone/>
+                <wp:docPr id="1919530355" name="Szabadkéz 18"/>
+                <wp:cNvGraphicFramePr/>
+                <a:graphic xmlns:a="http://schemas.openxmlformats.org/drawingml/2006/main">
+                  <a:graphicData uri="http://schemas.microsoft.com/office/word/2010/wordprocessingInk">
+                    <w14:contentPart bwMode="auto" r:id="rId6">
+                      <w14:nvContentPartPr>
+                        <w14:cNvContentPartPr/>
+                      </w14:nvContentPartPr>
+                      <w14:xfrm>
+                        <a:off x="0" y="0"/>
+                        <a:ext cx="268605" cy="575310"/>
+                      </w14:xfrm>
+                    </w14:contentPart>
+                  </a:graphicData>
+                </a:graphic>
+              </wp:anchor>
+            </w:drawing>
+          </mc:Choice>
+          <mc:Fallback>
+            <w:pict>
+              <v:shapetype w14:anchorId="0BEFD166" id="_x0000_t75" coordsize="21600,21600" o:spt="75" o:preferrelative="t" path="m@4@5l@4@11@9@11@9@5xe" filled="f" stroked="f">
+                <v:stroke joinstyle="miter"/>
+                <v:formulas>
+                  <v:f eqn="if lineDrawn pixelLineWidth 0"/>
+                  <v:f eqn="sum @0 1 0"/>
+                  <v:f eqn="sum 0 0 @1"/>
+                  <v:f eqn="prod @2 1 2"/>
+                  <v:f eqn="prod @3 21600 pixelWidth"/>
+                  <v:f eqn="prod @3 21600 pixelHeight"/>
+                  <v:f eqn="sum @0 0 1"/>
+                  <v:f eqn="prod @6 1 2"/>
+                  <v:f eqn="prod @7 21600 pixelWidth"/>
+                  <v:f eqn="sum @8 21600 0"/>
+                  <v:f eqn="prod @7 21600 pixelHeight"/>
+                  <v:f eqn="sum @10 21600 0"/>
+                </v:formulas>
+                <v:path o:extrusionok="f" gradientshapeok="t" o:connecttype="rect"/>
+                <o:lock v:ext="edit" aspectratio="t"/>
+              </v:shapetype>
+              <v:shape id="Szabadkéz 18" o:spid="_x0000_s1026" type="#_x0000_t75" style="position:absolute;margin-left:42.45pt;margin-top:-10.65pt;width:22.1pt;height:46.25pt;z-index:251676672;visibility:visible;mso-wrap-style:square;mso-wrap-distance-left:9pt;mso-wrap-distance-top:0;mso-wrap-distance-right:9pt;mso-wrap-distance-bottom:0;mso-position-horizontal:absolute;mso-position-horizontal-relative:text;mso-position-vertical:absolute;mso-position-vertical-relative:text" o:gfxdata="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">
+                <v:imagedata r:id="rId7" o:title=""/>
+              </v:shape>
+            </w:pict>
+          </mc:Fallback>
+        </mc:AlternateContent>
+      </w:r>
+      <w:r>
         <w:t>Térkép:</w:t>
       </w:r>
     </w:p>
     <w:p>
+      <w:r>
+        <w:rPr>
+          <w:noProof/>
+        </w:rPr>
+        <mc:AlternateContent>
+          <mc:Choice Requires="wpi">
+            <w:drawing>
+              <wp:anchor distT="0" distB="0" distL="114300" distR="114300" simplePos="0" relativeHeight="251682816" behindDoc="0" locked="0" layoutInCell="1" allowOverlap="1" wp14:anchorId="289132A7" wp14:editId="01D1924B">
+                <wp:simplePos x="0" y="0"/>
+                <wp:positionH relativeFrom="column">
+                  <wp:posOffset>248285</wp:posOffset>
+                </wp:positionH>
+                <wp:positionV relativeFrom="paragraph">
+                  <wp:posOffset>2129155</wp:posOffset>
+                </wp:positionV>
+                <wp:extent cx="369360" cy="433705"/>
+                <wp:effectExtent l="19050" t="38100" r="50165" b="42545"/>
+                <wp:wrapNone/>
+                <wp:docPr id="1199797165" name="Szabadkéz 24"/>
+                <wp:cNvGraphicFramePr/>
+                <a:graphic xmlns:a="http://schemas.openxmlformats.org/drawingml/2006/main">
+                  <a:graphicData uri="http://schemas.microsoft.com/office/word/2010/wordprocessingInk">
+                    <w14:contentPart bwMode="auto" r:id="rId8">
+                      <w14:nvContentPartPr>
+                        <w14:cNvContentPartPr/>
+                      </w14:nvContentPartPr>
+                      <w14:xfrm>
+                        <a:off x="0" y="0"/>
+                        <a:ext cx="369360" cy="433705"/>
+                      </w14:xfrm>
+                    </w14:contentPart>
+                  </a:graphicData>
+                </a:graphic>
+              </wp:anchor>
+            </w:drawing>
+          </mc:Choice>
+          <mc:Fallback>
+            <w:pict>
+              <v:shape w14:anchorId="6114BC8B" id="Szabadkéz 24" o:spid="_x0000_s1026" type="#_x0000_t75" style="position:absolute;margin-left:19.05pt;margin-top:167.15pt;width:30.1pt;height:35.1pt;z-index:251682816;visibility:visible;mso-wrap-style:square;mso-wrap-distance-left:9pt;mso-wrap-distance-top:0;mso-wrap-distance-right:9pt;mso-wrap-distance-bottom:0;mso-position-horizontal:absolute;mso-position-horizontal-relative:text;mso-position-vertical:absolute;mso-position-vertical-relative:text" o:gfxdata="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">
+                <v:imagedata r:id="rId9" o:title=""/>
+              </v:shape>
+            </w:pict>
+          </mc:Fallback>
+        </mc:AlternateContent>
+      </w:r>
+      <w:r>
+        <w:rPr>
+          <w:noProof/>
+        </w:rPr>
+        <mc:AlternateContent>
+          <mc:Choice Requires="wpi">
+            <w:drawing>
+              <wp:anchor distT="0" distB="0" distL="114300" distR="114300" simplePos="0" relativeHeight="251679744" behindDoc="0" locked="0" layoutInCell="1" allowOverlap="1" wp14:anchorId="76434EC2" wp14:editId="11B08016">
+                <wp:simplePos x="0" y="0"/>
+                <wp:positionH relativeFrom="column">
+                  <wp:posOffset>1531620</wp:posOffset>
+                </wp:positionH>
+                <wp:positionV relativeFrom="paragraph">
+                  <wp:posOffset>1052830</wp:posOffset>
+                </wp:positionV>
+                <wp:extent cx="311760" cy="533400"/>
+                <wp:effectExtent l="38100" t="38100" r="0" b="38100"/>
+                <wp:wrapNone/>
+                <wp:docPr id="1132018502" name="Szabadkéz 21"/>
+                <wp:cNvGraphicFramePr/>
+                <a:graphic xmlns:a="http://schemas.openxmlformats.org/drawingml/2006/main">
+                  <a:graphicData uri="http://schemas.microsoft.com/office/word/2010/wordprocessingInk">
+                    <w14:contentPart bwMode="auto" r:id="rId10">
+                      <w14:nvContentPartPr>
+                        <w14:cNvContentPartPr/>
+                      </w14:nvContentPartPr>
+                      <w14:xfrm>
+                        <a:off x="0" y="0"/>
+                        <a:ext cx="311760" cy="533400"/>
+                      </w14:xfrm>
+                    </w14:contentPart>
+                  </a:graphicData>
+                </a:graphic>
+              </wp:anchor>
+            </w:drawing>
+          </mc:Choice>
+          <mc:Fallback>
+            <w:pict>
+              <v:shape w14:anchorId="7A464517" id="Szabadkéz 21" o:spid="_x0000_s1026" type="#_x0000_t75" style="position:absolute;margin-left:120.1pt;margin-top:82.4pt;width:25.55pt;height:42.95pt;z-index:251679744;visibility:visible;mso-wrap-style:square;mso-wrap-distance-left:9pt;mso-wrap-distance-top:0;mso-wrap-distance-right:9pt;mso-wrap-distance-bottom:0;mso-position-horizontal:absolute;mso-position-horizontal-relative:text;mso-position-vertical:absolute;mso-position-vertical-relative:text" o:gfxdata="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">
+                <v:imagedata r:id="rId11" o:title=""/>
+              </v:shape>
+            </w:pict>
+          </mc:Fallback>
+        </mc:AlternateContent>
+      </w:r>
+      <w:r>
+        <w:rPr>
+          <w:noProof/>
+        </w:rPr>
+        <mc:AlternateContent>
+          <mc:Choice Requires="wpi">
+            <w:drawing>
+              <wp:anchor distT="0" distB="0" distL="114300" distR="114300" simplePos="0" relativeHeight="251672576" behindDoc="0" locked="0" layoutInCell="1" allowOverlap="1" wp14:anchorId="62EDF88E" wp14:editId="50602F34">
+                <wp:simplePos x="0" y="0"/>
+                <wp:positionH relativeFrom="column">
+                  <wp:posOffset>490220</wp:posOffset>
+                </wp:positionH>
+                <wp:positionV relativeFrom="paragraph">
+                  <wp:posOffset>361950</wp:posOffset>
+                </wp:positionV>
+                <wp:extent cx="391320" cy="1699895"/>
+                <wp:effectExtent l="19050" t="38100" r="46990" b="52705"/>
+                <wp:wrapNone/>
+                <wp:docPr id="379516152" name="Szabadkéz 14"/>
+                <wp:cNvGraphicFramePr/>
+                <a:graphic xmlns:a="http://schemas.openxmlformats.org/drawingml/2006/main">
+                  <a:graphicData uri="http://schemas.microsoft.com/office/word/2010/wordprocessingInk">
+                    <w14:contentPart bwMode="auto" r:id="rId12">
+                      <w14:nvContentPartPr>
+                        <w14:cNvContentPartPr/>
+                      </w14:nvContentPartPr>
+                      <w14:xfrm>
+                        <a:off x="0" y="0"/>
+                        <a:ext cx="391320" cy="1699895"/>
+                      </w14:xfrm>
+                    </w14:contentPart>
+                  </a:graphicData>
+                </a:graphic>
+              </wp:anchor>
+            </w:drawing>
+          </mc:Choice>
+          <mc:Fallback>
+            <w:pict>
+              <v:shape w14:anchorId="11DA00C5" id="Szabadkéz 14" o:spid="_x0000_s1026" type="#_x0000_t75" style="position:absolute;margin-left:38.1pt;margin-top:28pt;width:31.8pt;height:134.8pt;z-index:251672576;visibility:visible;mso-wrap-style:square;mso-wrap-distance-left:9pt;mso-wrap-distance-top:0;mso-wrap-distance-right:9pt;mso-wrap-distance-bottom:0;mso-position-horizontal:absolute;mso-position-horizontal-relative:text;mso-position-vertical:absolute;mso-position-vertical-relative:text" o:gfxdata="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">
+                <v:imagedata r:id="rId13" o:title=""/>
+              </v:shape>
+            </w:pict>
+          </mc:Fallback>
+        </mc:AlternateContent>
+      </w:r>
+      <w:r>
+        <w:rPr>
+          <w:noProof/>
+        </w:rPr>
+        <mc:AlternateContent>
+          <mc:Choice Requires="wpi">
+            <w:drawing>
+              <wp:anchor distT="0" distB="0" distL="114300" distR="114300" simplePos="0" relativeHeight="251669504" behindDoc="0" locked="0" layoutInCell="1" allowOverlap="1" wp14:anchorId="0E937326" wp14:editId="5C9CA2CB">
+                <wp:simplePos x="0" y="0"/>
+                <wp:positionH relativeFrom="column">
+                  <wp:posOffset>490630</wp:posOffset>
+                </wp:positionH>
+                <wp:positionV relativeFrom="paragraph">
+                  <wp:posOffset>1309665</wp:posOffset>
+                </wp:positionV>
+                <wp:extent cx="894600" cy="68400"/>
+                <wp:effectExtent l="38100" t="38100" r="39370" b="46355"/>
+                <wp:wrapNone/>
+                <wp:docPr id="1292519381" name="Szabadkéz 11"/>
+                <wp:cNvGraphicFramePr/>
+                <a:graphic xmlns:a="http://schemas.openxmlformats.org/drawingml/2006/main">
+                  <a:graphicData uri="http://schemas.microsoft.com/office/word/2010/wordprocessingInk">
+                    <w14:contentPart bwMode="auto" r:id="rId14">
+                      <w14:nvContentPartPr>
+                        <w14:cNvContentPartPr/>
+                      </w14:nvContentPartPr>
+                      <w14:xfrm>
+                        <a:off x="0" y="0"/>
+                        <a:ext cx="894600" cy="68400"/>
+                      </w14:xfrm>
+                    </w14:contentPart>
+                  </a:graphicData>
+                </a:graphic>
+              </wp:anchor>
+            </w:drawing>
+          </mc:Choice>
+          <mc:Fallback>
+            <w:pict>
+              <v:shape w14:anchorId="1A745019" id="Szabadkéz 11" o:spid="_x0000_s1026" type="#_x0000_t75" style="position:absolute;margin-left:38.15pt;margin-top:102.6pt;width:71.45pt;height:6.4pt;z-index:251669504;visibility:visible;mso-wrap-style:square;mso-wrap-distance-left:9pt;mso-wrap-distance-top:0;mso-wrap-distance-right:9pt;mso-wrap-distance-bottom:0;mso-position-horizontal:absolute;mso-position-horizontal-relative:text;mso-position-vertical:absolute;mso-position-vertical-relative:text" o:gfxdata="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">
+                <v:imagedata r:id="rId15" o:title=""/>
+              </v:shape>
+            </w:pict>
+          </mc:Fallback>
+        </mc:AlternateContent>
+      </w:r>
+      <w:r>
+        <w:rPr>
+          <w:noProof/>
+        </w:rPr>
+        <mc:AlternateContent>
+          <mc:Choice Requires="wpi">
+            <w:drawing>
+              <wp:anchor distT="0" distB="0" distL="114300" distR="114300" simplePos="0" relativeHeight="251668480" behindDoc="0" locked="0" layoutInCell="1" allowOverlap="1" wp14:anchorId="0E25A689" wp14:editId="27A6A89F">
+                <wp:simplePos x="0" y="0"/>
+                <wp:positionH relativeFrom="column">
+                  <wp:posOffset>-719455</wp:posOffset>
+                </wp:positionH>
+                <wp:positionV relativeFrom="paragraph">
+                  <wp:posOffset>1043305</wp:posOffset>
+                </wp:positionV>
+                <wp:extent cx="1229995" cy="440055"/>
+                <wp:effectExtent l="38100" t="38100" r="0" b="36195"/>
+                <wp:wrapNone/>
+                <wp:docPr id="1664793539" name="Szabadkéz 10"/>
+                <wp:cNvGraphicFramePr/>
+                <a:graphic xmlns:a="http://schemas.openxmlformats.org/drawingml/2006/main">
+                  <a:graphicData uri="http://schemas.microsoft.com/office/word/2010/wordprocessingInk">
+                    <w14:contentPart bwMode="auto" r:id="rId16">
+                      <w14:nvContentPartPr>
+                        <w14:cNvContentPartPr/>
+                      </w14:nvContentPartPr>
+                      <w14:xfrm>
+                        <a:off x="0" y="0"/>
+                        <a:ext cx="1229995" cy="440055"/>
+                      </w14:xfrm>
+                    </w14:contentPart>
+                  </a:graphicData>
+                </a:graphic>
+              </wp:anchor>
+            </w:drawing>
+          </mc:Choice>
+          <mc:Fallback>
+            <w:pict>
+              <v:shape w14:anchorId="24365DFE" id="Szabadkéz 10" o:spid="_x0000_s1026" type="#_x0000_t75" style="position:absolute;margin-left:-57.15pt;margin-top:81.65pt;width:97.8pt;height:35.6pt;z-index:251668480;visibility:visible;mso-wrap-style:square;mso-wrap-distance-left:9pt;mso-wrap-distance-top:0;mso-wrap-distance-right:9pt;mso-wrap-distance-bottom:0;mso-position-horizontal:absolute;mso-position-horizontal-relative:text;mso-position-vertical:absolute;mso-position-vertical-relative:text" o:gfxdata="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">
+                <v:imagedata r:id="rId17" o:title=""/>
+              </v:shape>
+            </w:pict>
+          </mc:Fallback>
+        </mc:AlternateContent>
+      </w:r>
       <w:r>
         <w:rPr>
           <w:noProof/>
@@ -2403,7 +3230,7 @@
                     <pic:cNvPicPr/>
                   </pic:nvPicPr>
                   <pic:blipFill>
-                    <a:blip r:embed="rId6"/>
+                    <a:blip r:embed="rId18"/>
                     <a:stretch>
                       <a:fillRect/>
                     </a:stretch>
@@ -2543,7 +3370,15 @@
         </w:numPr>
       </w:pPr>
       <w:r>
-        <w:t>felhasználói kényelem (extra szöveg kezelése, segítség kérés, stb)</w:t>
+        <w:t xml:space="preserve">felhasználói kényelem (extra szöveg kezelése, segítség kérés, </w:t>
+      </w:r>
+      <w:proofErr w:type="spellStart"/>
+      <w:r>
+        <w:t>stb</w:t>
+      </w:r>
+      <w:proofErr w:type="spellEnd"/>
+      <w:r>
+        <w:t>)</w:t>
       </w:r>
     </w:p>
     <w:p>
@@ -3710,6 +4545,184 @@
 </w:styles>
 </file>
 
+<file path=word/ink/ink1.xml><?xml version="1.0" encoding="utf-8"?>
+<inkml:ink xmlns:inkml="http://www.w3.org/2003/InkML">
+  <inkml:definitions>
+    <inkml:context xml:id="ctx0">
+      <inkml:inkSource xml:id="inkSrc0">
+        <inkml:traceFormat>
+          <inkml:channel name="X" type="integer" min="-2.14748E9" max="2.14748E9" units="cm"/>
+          <inkml:channel name="Y" type="integer" min="-2.14748E9" max="2.14748E9" units="cm"/>
+          <inkml:channel name="F" type="integer" max="32767" units="dev"/>
+        </inkml:traceFormat>
+        <inkml:channelProperties>
+          <inkml:channelProperty channel="X" name="resolution" value="1000" units="1/cm"/>
+          <inkml:channelProperty channel="Y" name="resolution" value="1000" units="1/cm"/>
+          <inkml:channelProperty channel="F" name="resolution" value="0" units="1/dev"/>
+        </inkml:channelProperties>
+      </inkml:inkSource>
+      <inkml:timestamp xml:id="ts0" timeString="2023-12-24T12:50:53.456"/>
+    </inkml:context>
+    <inkml:brush xml:id="br0">
+      <inkml:brushProperty name="width" value="0.035" units="cm"/>
+      <inkml:brushProperty name="height" value="0.035" units="cm"/>
+      <inkml:brushProperty name="color" value="#004F8B"/>
+    </inkml:brush>
+  </inkml:definitions>
+  <inkml:trace contextRef="#ctx0" brushRef="#br0">747 608 24575,'-452'0'0,"447"0"0,0 0 0,0 0 0,0 0 0,0 1 0,0 0 0,1 0 0,-9 2 0,11-2 0,1 0 0,0 0 0,-1 0 0,1 0 0,0 0 0,0 1 0,0-1 0,0 0 0,0 0 0,0 1 0,0-1 0,0 1 0,1-1 0,-1 1 0,0-1 0,1 1 0,-1-1 0,1 1 0,0 0 0,0-1 0,-1 1 0,1-1 0,0 1 0,0 0 0,1-1 0,-1 1 0,1 2 0,3 74 0,-4 86 0,-3-125 0,-2-1 0,-2 0 0,-1 0 0,-16 48 0,-100 194 0,72-172 0,50-106 0,1 1 0,-1-1 0,1 1 0,0-1 0,0 1 0,0-1 0,1 1 0,-1 0 0,0-1 0,1 1 0,0 0 0,0 0 0,0-1 0,0 1 0,0 0 0,0 0 0,1-1 0,-1 1 0,2 3 0,0-5 0,-1 1 0,1 0 0,0-1 0,0 1 0,0-1 0,0 0 0,0 1 0,0-1 0,0 0 0,1 0 0,-1-1 0,0 1 0,1 0 0,-1-1 0,0 0 0,1 1 0,-1-1 0,1 0 0,-1 0 0,0 0 0,5-1 0,372-10 0,-375 11-80,1 0 0,-1 0-1,0 0 1,1-1 0,-1 0-1,1 1 1,-1-2 0,0 1-1,0 0 1,0-1 0,1 0 0,-2 0-1,1 0 1,0 0 0,0-1-1,5-4 1,2-4-6746</inkml:trace>
+  <inkml:trace contextRef="#ctx0" brushRef="#br0" timeOffset="651.95">165 1134 24575,'4'0'0,"7"0"0,5 0 0,5 0 0,3 0 0,2 0 0,1 0 0,5 0 0,2 5 0,-1 1 0,-1-1 0,-2 0 0,-1-2 0,-6-1-8191</inkml:trace>
+  <inkml:trace contextRef="#ctx0" brushRef="#br0" timeOffset="1385.98">456 261 24575,'0'-4'0,"0"-7"0,0-5 0,0-9 0,0-10 0,0-3 0,0 1 0,4 2 0,2 2 0,0 7-8191</inkml:trace>
+</inkml:ink>
+</file>
+
+<file path=word/ink/ink2.xml><?xml version="1.0" encoding="utf-8"?>
+<inkml:ink xmlns:inkml="http://www.w3.org/2003/InkML">
+  <inkml:definitions>
+    <inkml:context xml:id="ctx0">
+      <inkml:inkSource xml:id="inkSrc0">
+        <inkml:traceFormat>
+          <inkml:channel name="X" type="integer" min="-2.14748E9" max="2.14748E9" units="cm"/>
+          <inkml:channel name="Y" type="integer" min="-2.14748E9" max="2.14748E9" units="cm"/>
+          <inkml:channel name="F" type="integer" max="32767" units="dev"/>
+        </inkml:traceFormat>
+        <inkml:channelProperties>
+          <inkml:channelProperty channel="X" name="resolution" value="1000" units="1/cm"/>
+          <inkml:channelProperty channel="Y" name="resolution" value="1000" units="1/cm"/>
+          <inkml:channelProperty channel="F" name="resolution" value="0" units="1/dev"/>
+        </inkml:channelProperties>
+      </inkml:inkSource>
+      <inkml:timestamp xml:id="ts0" timeString="2023-12-24T12:51:00.691"/>
+    </inkml:context>
+    <inkml:brush xml:id="br0">
+      <inkml:brushProperty name="width" value="0.035" units="cm"/>
+      <inkml:brushProperty name="height" value="0.035" units="cm"/>
+      <inkml:brushProperty name="color" value="#004F8B"/>
+    </inkml:brush>
+  </inkml:definitions>
+  <inkml:trace contextRef="#ctx0" brushRef="#br0">275 0 24575,'-3'40'0,"-2"-1"0,-2-1 0,-1 1 0,-2-1 0,-23 60 0,15-48 0,3 0 0,-12 67 0,16-47 0,-3-2 0,-25 73 0,30-106 0,2 0 0,2 0 0,1 1 0,1 0 0,2-1 0,2 1 0,5 42 0,-5-70-170,0 1-1,1-1 0,0 0 1,0 1-1,1-1 0,0 0 1,4 8-1,3 1-6655</inkml:trace>
+  <inkml:trace contextRef="#ctx0" brushRef="#br0" timeOffset="1799.95">356 0 24575,'1'4'0,"0"0"0,1 0 0,0 0 0,0 0 0,0-1 0,0 1 0,1-1 0,-1 1 0,1-1 0,0 0 0,4 4 0,8 10 0,14 17 0,1-2 0,2 0 0,0-2 0,62 42 0,36 32 0,-55-42 0,24 23 0,-87-74 0,-1 1 0,0 1 0,0 0 0,-1 0 0,11 22 0,-15-19 0,-1 1 0,0-1 0,-1 1 0,-1 0 0,-1 0 0,-1 0 0,0 0 0,-1 0 0,0 0 0,-2 0 0,0 0 0,-1 0 0,-8 28 0,9-40 0,-1 1 0,1-1 0,-1 1 0,1-1 0,-1 0 0,-1 0 0,1 0 0,-1-1 0,0 1 0,0-1 0,0 0 0,-1 0 0,0 0 0,1-1 0,-1 1 0,0-1 0,-1 0 0,1-1 0,0 1 0,-12 2 0,-6 1 0,0-1 0,-1-2 0,1 0 0,-26-1 0,-34 4 0,10 2 0,-142-4 0,-14 0 0,221-3 0,0 1 0,1 0 0,-1 0 0,1 1 0,0 0 0,-1 0 0,1 1 0,0 0 0,1 0 0,-9 7 0,2-1 0,0 1 0,1 0 0,-20 25 0,31-35-47,0 0 0,0 0 0,0 0 0,0 0 0,0 0 0,1 1 0,-1-1 0,0 0 0,1 0-1,-1 1 1,0-1 0,1 0 0,0 1 0,-1-1 0,1 0 0,0 1 0,-1-1 0,1 1 0,0-1 0,0 0 0,0 1 0,0-1-1,1 1 1,-1-1 0,0 1 0,1-1 0,-1 0 0,1 3 0,7 4-6779</inkml:trace>
+</inkml:ink>
+</file>
+
+<file path=word/ink/ink3.xml><?xml version="1.0" encoding="utf-8"?>
+<inkml:ink xmlns:inkml="http://www.w3.org/2003/InkML">
+  <inkml:definitions>
+    <inkml:context xml:id="ctx0">
+      <inkml:inkSource xml:id="inkSrc0">
+        <inkml:traceFormat>
+          <inkml:channel name="X" type="integer" min="-2.14748E9" max="2.14748E9" units="cm"/>
+          <inkml:channel name="Y" type="integer" min="-2.14748E9" max="2.14748E9" units="cm"/>
+          <inkml:channel name="F" type="integer" max="32767" units="dev"/>
+        </inkml:traceFormat>
+        <inkml:channelProperties>
+          <inkml:channelProperty channel="X" name="resolution" value="1000" units="1/cm"/>
+          <inkml:channelProperty channel="Y" name="resolution" value="1000" units="1/cm"/>
+          <inkml:channelProperty channel="F" name="resolution" value="0" units="1/dev"/>
+        </inkml:channelProperties>
+      </inkml:inkSource>
+      <inkml:timestamp xml:id="ts0" timeString="2023-12-24T12:50:57.251"/>
+    </inkml:context>
+    <inkml:brush xml:id="br0">
+      <inkml:brushProperty name="width" value="0.035" units="cm"/>
+      <inkml:brushProperty name="height" value="0.035" units="cm"/>
+      <inkml:brushProperty name="color" value="#004F8B"/>
+    </inkml:brush>
+  </inkml:definitions>
+  <inkml:trace contextRef="#ctx0" brushRef="#br0">203 0 24575,'-58'882'0,"42"-701"-544,10 196-1,6-356 269,1 0-6550</inkml:trace>
+  <inkml:trace contextRef="#ctx0" brushRef="#br0" timeOffset="1304.8">866 398 24575,'-20'0'0,"-10"-1"0,1 1 0,-1 1 0,0 2 0,1 1 0,-1 1 0,-46 15 0,68-17 0,-155 59 0,-208 50 0,367-111 0,0 0 0,0 0 0,-1 0 0,1 1 0,0 0 0,0 0 0,0 0 0,-6 5 0,9-7 0,1 1 0,-1-1 0,1 1 0,-1-1 0,1 1 0,-1 0 0,1-1 0,-1 1 0,1-1 0,0 1 0,-1 0 0,1 0 0,0-1 0,0 1 0,0 0 0,0-1 0,-1 1 0,1 0 0,0 0 0,0-1 0,1 3 0,-1-2 0,1 0 0,-1 1 0,1-1 0,0 1 0,0-1 0,0 0 0,-1 1 0,1-1 0,1 0 0,-1 0 0,0 0 0,0 0 0,0 0 0,2 2 0,60 42 0,-3 4 0,106 110 0,-71-47 0,61 68 0,-49-88-1365,-96-81-5461</inkml:trace>
+</inkml:ink>
+</file>
+
+<file path=word/ink/ink4.xml><?xml version="1.0" encoding="utf-8"?>
+<inkml:ink xmlns:inkml="http://www.w3.org/2003/InkML">
+  <inkml:definitions>
+    <inkml:context xml:id="ctx0">
+      <inkml:inkSource xml:id="inkSrc0">
+        <inkml:traceFormat>
+          <inkml:channel name="X" type="integer" min="-2.14748E9" max="2.14748E9" units="cm"/>
+          <inkml:channel name="Y" type="integer" min="-2.14748E9" max="2.14748E9" units="cm"/>
+          <inkml:channel name="F" type="integer" max="32767" units="dev"/>
+        </inkml:traceFormat>
+        <inkml:channelProperties>
+          <inkml:channelProperty channel="X" name="resolution" value="1000" units="1/cm"/>
+          <inkml:channelProperty channel="Y" name="resolution" value="1000" units="1/cm"/>
+          <inkml:channelProperty channel="F" name="resolution" value="0" units="1/dev"/>
+        </inkml:channelProperties>
+      </inkml:inkSource>
+      <inkml:timestamp xml:id="ts0" timeString="2023-12-24T12:50:37.528"/>
+    </inkml:context>
+    <inkml:brush xml:id="br0">
+      <inkml:brushProperty name="width" value="0.035" units="cm"/>
+      <inkml:brushProperty name="height" value="0.035" units="cm"/>
+      <inkml:brushProperty name="color" value="#004F8B"/>
+    </inkml:brush>
+  </inkml:definitions>
+  <inkml:trace contextRef="#ctx0" brushRef="#br0">504 4723 24575,'2'-239'0,"34"-250"0,29-390 0,-60-3 0,-7 629 0,-12-381 0,0-68 0,17 552 0,-6-177 0,3 324 7,0 1 0,-1 0-1,1 0 1,0 0-1,-1 0 1,1-1 0,-1 1-1,0 0 1,0 0 0,0 0-1,0 0 1,0 0 0,0 1-1,0-1 1,0 0 0,-1 0-1,-1-1 1,2 3-48,0-1-1,0 1 1,0 0 0,0-1 0,0 1-1,-1 0 1,1 0 0,0 0 0,0 0-1,0 0 1,0 0 0,0 0 0,0 0-1,0 1 1,0-1 0,0 0 0,0 1-1,0-1 1,0 1 0,0-1 0,0 1-1,0-1 1,1 1 0,-1-1 0,0 1-1,0 0 1,1 0 0,-1-1 0,0 1-1,0 0 1,1 0 0,-1 0 0,1 0-1,-1 0 1,0 1 0,-10 15-6785</inkml:trace>
+  <inkml:trace contextRef="#ctx0" brushRef="#br0" timeOffset="1711.83">1 914 24575,'6'-1'0,"0"-1"0,0 0 0,0 0 0,0-1 0,-1 1 0,1-2 0,-1 1 0,1 0 0,-1-1 0,0 0 0,5-6 0,6-2 0,467-384 0,-450 363 0,-2-1 0,44-61 0,-10 10 0,-9 21 0,69-91 0,-135 173 0,1 0 0,0 0 0,1 0 0,2 1 0,0 0 0,0 1 0,-3 29 0,-1 17 0,0 76 0,10 482 0,3-542 0,22 131 0,-19-179 0,2 1 0,2-1 0,1 0 0,2-1 0,1-1 0,24 41 0,-35-67-105,1 0 0,-1 0 0,1 0 0,1-1 0,-1 0 0,1 0 0,0 0 0,0 0 0,1-1 0,-1 0 0,1 0 0,8 4 0,1-3-6721</inkml:trace>
+</inkml:ink>
+</file>
+
+<file path=word/ink/ink5.xml><?xml version="1.0" encoding="utf-8"?>
+<inkml:ink xmlns:inkml="http://www.w3.org/2003/InkML">
+  <inkml:definitions>
+    <inkml:context xml:id="ctx0">
+      <inkml:inkSource xml:id="inkSrc0">
+        <inkml:traceFormat>
+          <inkml:channel name="X" type="integer" min="-2.14748E9" max="2.14748E9" units="cm"/>
+          <inkml:channel name="Y" type="integer" min="-2.14748E9" max="2.14748E9" units="cm"/>
+          <inkml:channel name="F" type="integer" max="32767" units="dev"/>
+        </inkml:traceFormat>
+        <inkml:channelProperties>
+          <inkml:channelProperty channel="X" name="resolution" value="1000" units="1/cm"/>
+          <inkml:channelProperty channel="Y" name="resolution" value="1000" units="1/cm"/>
+          <inkml:channelProperty channel="F" name="resolution" value="0" units="1/dev"/>
+        </inkml:channelProperties>
+      </inkml:inkSource>
+      <inkml:timestamp xml:id="ts0" timeString="2023-12-24T12:50:33.805"/>
+    </inkml:context>
+    <inkml:brush xml:id="br0">
+      <inkml:brushProperty name="width" value="0.035" units="cm"/>
+      <inkml:brushProperty name="height" value="0.035" units="cm"/>
+      <inkml:brushProperty name="color" value="#004F8B"/>
+    </inkml:brush>
+  </inkml:definitions>
+  <inkml:trace contextRef="#ctx0" brushRef="#br0">1 55 24575,'17'2'0,"0"0"0,0 1 0,0 1 0,0 0 0,0 1 0,28 14 0,-24-10 0,0-1 0,1-1 0,31 6 0,-19-7 0,44 15 0,-54-13 0,0-1 0,0-2 0,1 0 0,32 1 0,-28-5 0,233-4 0,-93-22 0,-112 19 0,-1-2 0,76-21 0,9-1 0,24-4 0,-85 16 0,0 3 0,122-6 0,379 22-1365</inkml:trace>
+</inkml:ink>
+</file>
+
+<file path=word/ink/ink6.xml><?xml version="1.0" encoding="utf-8"?>
+<inkml:ink xmlns:inkml="http://www.w3.org/2003/InkML">
+  <inkml:definitions>
+    <inkml:context xml:id="ctx0">
+      <inkml:inkSource xml:id="inkSrc0">
+        <inkml:traceFormat>
+          <inkml:channel name="X" type="integer" min="-2.14748E9" max="2.14748E9" units="cm"/>
+          <inkml:channel name="Y" type="integer" min="-2.14748E9" max="2.14748E9" units="cm"/>
+          <inkml:channel name="F" type="integer" max="32767" units="dev"/>
+        </inkml:traceFormat>
+        <inkml:channelProperties>
+          <inkml:channelProperty channel="X" name="resolution" value="1000" units="1/cm"/>
+          <inkml:channelProperty channel="Y" name="resolution" value="1000" units="1/cm"/>
+          <inkml:channelProperty channel="F" name="resolution" value="0" units="1/dev"/>
+        </inkml:channelProperties>
+      </inkml:inkSource>
+      <inkml:timestamp xml:id="ts0" timeString="2023-12-24T12:50:22.290"/>
+    </inkml:context>
+    <inkml:brush xml:id="br0">
+      <inkml:brushProperty name="width" value="0.035" units="cm"/>
+      <inkml:brushProperty name="height" value="0.035" units="cm"/>
+      <inkml:brushProperty name="color" value="#004F8B"/>
+    </inkml:brush>
+  </inkml:definitions>
+  <inkml:trace contextRef="#ctx0" brushRef="#br0">3417 794 24575,'-84'0'0,"-420"16"0,415-10 0,-1-4 0,0-3 0,-167-26 0,158 16 0,-102 3 0,43 3 0,31-17-1365,106 20-5461</inkml:trace>
+  <inkml:trace contextRef="#ctx0" brushRef="#br0" timeOffset="1496.35">1988 450 24575,'-17'3'0,"1"-1"0,1 2 0,-1 0 0,0 1 0,-26 13 0,28-13 0,-47 19 0,11-5 0,0 1 0,-88 53 0,135-71 0,1-1 0,0 1 0,-1 0 0,1 0 0,0 0 0,0 0 0,0 0 0,0 0 0,0 1 0,1-1 0,-3 4 0,4-5 0,0 0 0,-1 0 0,1 0 0,0 0 0,0 1 0,-1-1 0,1 0 0,0 0 0,0 0 0,0 0 0,1 0 0,-1 0 0,0 1 0,0-1 0,1 0 0,-1 0 0,0 0 0,1 0 0,-1 0 0,2 1 0,1 3 0,1-2 0,0 1 0,0 0 0,0-1 0,1 1 0,-1-1 0,1-1 0,0 1 0,-1-1 0,9 4 0,19 8 0,-1 1 0,-1 2 0,0 1 0,36 30 0,-41-30 0,2-1 0,38 19 0,-41-25 0,-1 2 0,0 0 0,38 32 0,-58-43-50,-1 0-1,1 0 1,0 1-1,0-1 0,-1 1 1,0 0-1,1 0 1,-1 0-1,0 0 1,0 0-1,-1 0 0,1 1 1,-1-1-1,1 0 1,-1 1-1,0-1 1,-1 1-1,1 0 0,0-1 1,-1 1-1,0 0 1,0-1-1,0 1 1,0 0-1,-1-1 1,0 6-1,-9 8-6775</inkml:trace>
+  <inkml:trace contextRef="#ctx0" brushRef="#br0" timeOffset="3023.77">162 106 24575,'-13'291'0,"6"-239"0,-2-1 0,-2 0 0,-27 77 0,14-66 0,13-38 0,1 0 0,1 1 0,2 0 0,0 1 0,2 0 0,1 0 0,-2 39 0,6-34-81,-1-16-176,1 1 1,1-1-1,0 0 0,5 19 0,0-17-6569</inkml:trace>
+  <inkml:trace contextRef="#ctx0" brushRef="#br0" timeOffset="4818.89">267 106 24575,'1'1'0,"1"0"0,0 0 0,0 0 0,-1 0 0,1 0 0,-1 0 0,1 0 0,-1 1 0,1-1 0,-1 0 0,0 1 0,0 0 0,1-1 0,-1 1 0,0-1 0,-1 1 0,1 0 0,0 0 0,0 0 0,0 2 0,14 41 0,-8-5 0,-2 1 0,-2-1 0,-2 1 0,-4 59 0,0-60 0,2 0 0,1 1 0,3-1 0,11 62 0,21 60 0,11 42 0,-40-140 0,-6-55 0,0 0 0,1 0 0,0-1 0,0 1 0,1 0 0,3 12 0,-5-21 0,1 1 0,-1 0 0,0-1 0,0 1 0,0-1 0,1 1 0,-1-1 0,0 1 0,1-1 0,-1 1 0,0-1 0,1 1 0,-1-1 0,0 1 0,1-1 0,-1 0 0,1 1 0,-1-1 0,1 0 0,-1 1 0,1-1 0,-1 0 0,1 0 0,0 1 0,-1-1 0,1 0 0,-1 0 0,1 0 0,0 0 0,-1 0 0,1 0 0,-1 0 0,1 0 0,0 0 0,19-16 0,14-38 0,-30 47 0,22-42 0,-3-1 0,-1-2 0,-3 0 0,-2-1 0,-2 0 0,-3-2 0,-2 1 0,-3-1 0,2-90 0,-10 53 0,0 48 0,1 1 0,3-1 0,10-58 0,-8 70-341,-1 0 0,-2 0-1,-1-39 1,-2 60-6485</inkml:trace>
+  <inkml:trace contextRef="#ctx0" brushRef="#br0" timeOffset="5912.28">1379 159 24575,'-4'1'0,"0"-1"0,0 1 0,0 0 0,0 0 0,0 1 0,1-1 0,-1 1 0,0-1 0,1 1 0,-1 0 0,1 1 0,0-1 0,0 1 0,0-1 0,0 1 0,0 0 0,0 0 0,1 0 0,-4 6 0,-5 8 0,1 0 0,-14 31 0,17-33 0,-43 89 0,-81 188 0,119-265 0,-1-1 0,-1 0 0,-2-1 0,-35 44 0,29-41 0,1 1 0,-31 59 0,-32 77-1365,75-148-5461</inkml:trace>
+  <inkml:trace contextRef="#ctx0" brushRef="#br0" timeOffset="7570.45">929 0 24575,'-2'112'0,"-1"-50"0,3 1 0,2-1 0,22 119 0,-19-163 0,1 0 0,2-1 0,-1 0 0,20 29 0,8 18 0,2 3-1365,-30-51-5461</inkml:trace>
+</inkml:ink>
+</file>
+
 <file path=word/theme/theme1.xml><?xml version="1.0" encoding="utf-8"?>
 <a:theme xmlns:a="http://schemas.openxmlformats.org/drawingml/2006/main" name="Office-téma">
   <a:themeElements>

</xml_diff>